<commit_message>
Futhure additionn to Pandas_Tut
</commit_message>
<xml_diff>
--- a/Read-references/Feature Engineering.docx
+++ b/Read-references/Feature Engineering.docx
@@ -13,16 +13,14 @@
         <w:rPr>
           <w:b/>
         </w:rPr>
-        <w:t xml:space="preserve">Feature </w:t>
-      </w:r>
-      <w:proofErr w:type="spellStart"/>
+        <w:t>Feature Engine</w:t>
+      </w:r>
       <w:r>
         <w:rPr>
           <w:b/>
         </w:rPr>
-        <w:t>Engiering</w:t>
-      </w:r>
-      <w:proofErr w:type="spellEnd"/>
+        <w:t>ering</w:t>
+      </w:r>
     </w:p>
     <w:p>
       <w:pPr>
@@ -68,8 +66,6 @@
         </w:rPr>
         <w:t> transformation is a process that changes the distribution or relationship of a variable with others.</w:t>
       </w:r>
-      <w:bookmarkStart w:id="0" w:name="_GoBack"/>
-      <w:bookmarkEnd w:id="0"/>
     </w:p>
     <w:p>
       <w:pPr>
@@ -94,8 +90,212 @@
           <w:sz w:val="23"/>
           <w:szCs w:val="23"/>
         </w:rPr>
-        <w:t>Variable / Feature creation.</w:t>
-      </w:r>
+        <w:t xml:space="preserve">Variable / </w:t>
+      </w:r>
+      <w:r>
+        <w:rPr>
+          <w:rFonts w:ascii="Arial" w:eastAsia="Times New Roman" w:hAnsi="Arial" w:cs="Arial"/>
+          <w:b/>
+          <w:color w:val="595858"/>
+          <w:sz w:val="23"/>
+          <w:szCs w:val="23"/>
+        </w:rPr>
+        <w:t>Feature creation</w:t>
+      </w:r>
+      <w:r>
+        <w:rPr>
+          <w:rFonts w:ascii="Arial" w:eastAsia="Times New Roman" w:hAnsi="Arial" w:cs="Arial"/>
+          <w:color w:val="595858"/>
+          <w:sz w:val="23"/>
+          <w:szCs w:val="23"/>
+        </w:rPr>
+        <w:t>.</w:t>
+      </w:r>
+    </w:p>
+    <w:p>
+      <w:pPr>
+        <w:shd w:val="clear" w:color="auto" w:fill="FFFFFF"/>
+        <w:spacing w:before="100" w:beforeAutospacing="1" w:after="100" w:afterAutospacing="1" w:line="240" w:lineRule="auto"/>
+        <w:jc w:val="both"/>
+        <w:rPr>
+          <w:rFonts w:ascii="Georgia" w:hAnsi="Georgia"/>
+          <w:b/>
+          <w:bCs/>
+          <w:i/>
+          <w:iCs/>
+          <w:color w:val="333333"/>
+        </w:rPr>
+      </w:pPr>
+      <w:r>
+        <w:rPr>
+          <w:rFonts w:ascii="Georgia" w:hAnsi="Georgia"/>
+          <w:b/>
+          <w:bCs/>
+          <w:i/>
+          <w:iCs/>
+          <w:color w:val="333333"/>
+        </w:rPr>
+        <w:t>Business driven features</w:t>
+      </w:r>
+    </w:p>
+    <w:p>
+      <w:pPr>
+        <w:shd w:val="clear" w:color="auto" w:fill="FFFFFF"/>
+        <w:spacing w:before="100" w:beforeAutospacing="1" w:after="100" w:afterAutospacing="1" w:line="240" w:lineRule="auto"/>
+        <w:jc w:val="both"/>
+        <w:rPr>
+          <w:rFonts w:ascii="Georgia" w:hAnsi="Georgia"/>
+          <w:b/>
+          <w:bCs/>
+          <w:i/>
+          <w:iCs/>
+          <w:color w:val="333333"/>
+        </w:rPr>
+      </w:pPr>
+      <w:r>
+        <w:rPr>
+          <w:rFonts w:ascii="Georgia" w:hAnsi="Georgia"/>
+          <w:b/>
+          <w:bCs/>
+          <w:i/>
+          <w:iCs/>
+          <w:color w:val="333333"/>
+        </w:rPr>
+        <w:t>Data driven features</w:t>
+      </w:r>
+    </w:p>
+    <w:p>
+      <w:pPr>
+        <w:shd w:val="clear" w:color="auto" w:fill="FFFFFF"/>
+        <w:spacing w:before="100" w:beforeAutospacing="1" w:after="100" w:afterAutospacing="1" w:line="240" w:lineRule="auto"/>
+        <w:jc w:val="both"/>
+        <w:rPr>
+          <w:rFonts w:ascii="Georgia" w:hAnsi="Georgia"/>
+          <w:b/>
+          <w:bCs/>
+          <w:i/>
+          <w:iCs/>
+          <w:color w:val="333333"/>
+        </w:rPr>
+      </w:pPr>
+    </w:p>
+    <w:p>
+      <w:pPr>
+        <w:shd w:val="clear" w:color="auto" w:fill="FFFFFF"/>
+        <w:spacing w:before="100" w:beforeAutospacing="1" w:after="100" w:afterAutospacing="1" w:line="240" w:lineRule="auto"/>
+        <w:jc w:val="both"/>
+        <w:rPr>
+          <w:rFonts w:ascii="Georgia" w:hAnsi="Georgia"/>
+          <w:color w:val="333333"/>
+        </w:rPr>
+      </w:pPr>
+      <w:r>
+        <w:rPr>
+          <w:rFonts w:ascii="Georgia" w:hAnsi="Georgia"/>
+          <w:color w:val="333333"/>
+        </w:rPr>
+        <w:t>In error analysis I typically take observations that have been missclassified by the model and try to think about the why and look for insights that might lead to new ideas for features.</w:t>
+      </w:r>
+    </w:p>
+    <w:p>
+      <w:pPr>
+        <w:shd w:val="clear" w:color="auto" w:fill="FFFFFF"/>
+        <w:spacing w:before="100" w:beforeAutospacing="1" w:after="100" w:afterAutospacing="1" w:line="240" w:lineRule="auto"/>
+        <w:jc w:val="both"/>
+        <w:rPr>
+          <w:rFonts w:ascii="Georgia" w:hAnsi="Georgia"/>
+          <w:color w:val="333333"/>
+        </w:rPr>
+      </w:pPr>
+    </w:p>
+    <w:p>
+      <w:pPr>
+        <w:shd w:val="clear" w:color="auto" w:fill="FFFFFF"/>
+        <w:spacing w:before="100" w:beforeAutospacing="1" w:after="100" w:afterAutospacing="1" w:line="240" w:lineRule="auto"/>
+        <w:jc w:val="both"/>
+        <w:rPr>
+          <w:rFonts w:ascii="Georgia" w:hAnsi="Georgia"/>
+          <w:color w:val="333333"/>
+        </w:rPr>
+      </w:pPr>
+    </w:p>
+    <w:p>
+      <w:pPr>
+        <w:shd w:val="clear" w:color="auto" w:fill="FFFFFF"/>
+        <w:spacing w:before="100" w:beforeAutospacing="1" w:after="100" w:afterAutospacing="1" w:line="240" w:lineRule="auto"/>
+        <w:jc w:val="both"/>
+        <w:rPr>
+          <w:rFonts w:ascii="Georgia" w:hAnsi="Georgia"/>
+          <w:color w:val="333333"/>
+        </w:rPr>
+      </w:pPr>
+    </w:p>
+    <w:p>
+      <w:pPr>
+        <w:shd w:val="clear" w:color="auto" w:fill="FFFFFF"/>
+        <w:spacing w:before="100" w:beforeAutospacing="1" w:after="100" w:afterAutospacing="1" w:line="240" w:lineRule="auto"/>
+        <w:jc w:val="both"/>
+        <w:rPr>
+          <w:rFonts w:ascii="Georgia" w:hAnsi="Georgia"/>
+          <w:color w:val="333333"/>
+        </w:rPr>
+      </w:pPr>
+      <w:r>
+        <w:rPr>
+          <w:rFonts w:ascii="Georgia" w:hAnsi="Georgia"/>
+          <w:color w:val="333333"/>
+        </w:rPr>
+        <w:t>Refrences:</w:t>
+      </w:r>
+    </w:p>
+    <w:p>
+      <w:pPr>
+        <w:shd w:val="clear" w:color="auto" w:fill="FFFFFF"/>
+        <w:spacing w:before="100" w:beforeAutospacing="1" w:after="100" w:afterAutospacing="1" w:line="240" w:lineRule="auto"/>
+        <w:jc w:val="both"/>
+        <w:rPr>
+          <w:rFonts w:ascii="Arial" w:eastAsia="Times New Roman" w:hAnsi="Arial" w:cs="Arial"/>
+          <w:color w:val="595858"/>
+          <w:sz w:val="23"/>
+          <w:szCs w:val="23"/>
+        </w:rPr>
+      </w:pPr>
+      <w:hyperlink r:id="rId5" w:history="1">
+        <w:r>
+          <w:rPr>
+            <w:rStyle w:val="Hyperlink"/>
+            <w:rFonts w:ascii="Arial" w:eastAsia="Times New Roman" w:hAnsi="Arial" w:cs="Arial"/>
+            <w:sz w:val="23"/>
+            <w:szCs w:val="23"/>
+          </w:rPr>
+          <w:t>https://www.quora.com/What-are-some-best-practices-in-Feature-Engineering</w:t>
+        </w:r>
+      </w:hyperlink>
+      <w:r>
+        <w:rPr>
+          <w:rFonts w:ascii="Arial" w:eastAsia="Times New Roman" w:hAnsi="Arial" w:cs="Arial"/>
+          <w:color w:val="595858"/>
+          <w:sz w:val="23"/>
+          <w:szCs w:val="23"/>
+        </w:rPr>
+        <w:t xml:space="preserve"> </w:t>
+      </w:r>
+      <w:bookmarkStart w:id="0" w:name="_GoBack"/>
+      <w:bookmarkEnd w:id="0"/>
+    </w:p>
+    <w:p>
+      <w:pPr>
+        <w:shd w:val="clear" w:color="auto" w:fill="FFFFFF"/>
+        <w:spacing w:before="100" w:beforeAutospacing="1" w:after="100" w:afterAutospacing="1" w:line="240" w:lineRule="auto"/>
+        <w:ind w:left="720"/>
+        <w:jc w:val="both"/>
+        <w:rPr>
+          <w:rFonts w:ascii="Arial" w:eastAsia="Times New Roman" w:hAnsi="Arial" w:cs="Arial"/>
+          <w:color w:val="595858"/>
+          <w:sz w:val="23"/>
+          <w:szCs w:val="23"/>
+        </w:rPr>
+      </w:pPr>
     </w:p>
     <w:p/>
     <w:p>
@@ -694,6 +894,17 @@
     <w:semiHidden/>
     <w:unhideWhenUsed/>
   </w:style>
+  <w:style w:type="character" w:styleId="Hyperlink">
+    <w:name w:val="Hyperlink"/>
+    <w:basedOn w:val="DefaultParagraphFont"/>
+    <w:uiPriority w:val="99"/>
+    <w:unhideWhenUsed/>
+    <w:rsid w:val="008A691F"/>
+    <w:rPr>
+      <w:color w:val="0563C1" w:themeColor="hyperlink"/>
+      <w:u w:val="single"/>
+    </w:rPr>
+  </w:style>
 </w:styles>
 </file>
 

</xml_diff>

<commit_message>
Yes bank challenge Ml 3
</commit_message>
<xml_diff>
--- a/Read-references/Feature Engineering.docx
+++ b/Read-references/Feature Engineering.docx
@@ -21,6 +21,223 @@
         </w:rPr>
         <w:t>ering</w:t>
       </w:r>
+      <w:r>
+        <w:rPr>
+          <w:b/>
+        </w:rPr>
+        <w:t xml:space="preserve">: </w:t>
+      </w:r>
+    </w:p>
+    <w:p>
+      <w:pPr>
+        <w:ind w:firstLine="720"/>
+        <w:rPr>
+          <w:rFonts w:ascii="Arial" w:eastAsia="Times New Roman" w:hAnsi="Arial" w:cs="Arial"/>
+          <w:color w:val="595858"/>
+          <w:sz w:val="23"/>
+          <w:szCs w:val="23"/>
+        </w:rPr>
+      </w:pPr>
+      <w:r>
+        <w:rPr>
+          <w:rFonts w:ascii="Arial" w:eastAsia="Times New Roman" w:hAnsi="Arial" w:cs="Arial"/>
+          <w:color w:val="595858"/>
+          <w:sz w:val="23"/>
+          <w:szCs w:val="23"/>
+        </w:rPr>
+        <w:t>Feature engineering is an informal topic, but one that is absolutely known and agreed to be key to success in applied machine learning.</w:t>
+      </w:r>
+    </w:p>
+    <w:p>
+      <w:pPr>
+        <w:pStyle w:val="NormalWeb"/>
+        <w:spacing w:before="0" w:beforeAutospacing="0" w:after="288" w:afterAutospacing="0" w:line="360" w:lineRule="atLeast"/>
+        <w:textAlignment w:val="baseline"/>
+        <w:rPr>
+          <w:rFonts w:ascii="Arial" w:hAnsi="Arial" w:cs="Arial"/>
+          <w:color w:val="595858"/>
+          <w:sz w:val="23"/>
+          <w:szCs w:val="23"/>
+        </w:rPr>
+      </w:pPr>
+      <w:r>
+        <w:rPr>
+          <w:rFonts w:ascii="Arial" w:hAnsi="Arial" w:cs="Arial"/>
+          <w:color w:val="595858"/>
+          <w:sz w:val="23"/>
+          <w:szCs w:val="23"/>
+        </w:rPr>
+        <w:t>When your goal is to get the best possible results from a predictive model, you need to get the most from what you have</w:t>
+      </w:r>
+      <w:r>
+        <w:rPr>
+          <w:rFonts w:ascii="Arial" w:hAnsi="Arial" w:cs="Arial"/>
+          <w:color w:val="595858"/>
+          <w:sz w:val="23"/>
+          <w:szCs w:val="23"/>
+        </w:rPr>
+        <w:t>.</w:t>
+      </w:r>
+    </w:p>
+    <w:p>
+      <w:pPr>
+        <w:pStyle w:val="NormalWeb"/>
+        <w:spacing w:before="0" w:beforeAutospacing="0" w:after="288" w:afterAutospacing="0" w:line="360" w:lineRule="atLeast"/>
+        <w:textAlignment w:val="baseline"/>
+        <w:rPr>
+          <w:rFonts w:ascii="Arial" w:hAnsi="Arial" w:cs="Arial"/>
+          <w:color w:val="595858"/>
+          <w:sz w:val="23"/>
+          <w:szCs w:val="23"/>
+        </w:rPr>
+      </w:pPr>
+      <w:r>
+        <w:rPr>
+          <w:rFonts w:ascii="Arial" w:hAnsi="Arial" w:cs="Arial"/>
+          <w:color w:val="595858"/>
+          <w:sz w:val="23"/>
+          <w:szCs w:val="23"/>
+        </w:rPr>
+        <w:t xml:space="preserve">The results you achieve are a factor of </w:t>
+      </w:r>
+    </w:p>
+    <w:p>
+      <w:pPr>
+        <w:pStyle w:val="NormalWeb"/>
+        <w:numPr>
+          <w:ilvl w:val="0"/>
+          <w:numId w:val="2"/>
+        </w:numPr>
+        <w:spacing w:before="0" w:beforeAutospacing="0" w:after="288" w:afterAutospacing="0" w:line="360" w:lineRule="atLeast"/>
+        <w:textAlignment w:val="baseline"/>
+        <w:rPr>
+          <w:rFonts w:ascii="Arial" w:hAnsi="Arial" w:cs="Arial"/>
+          <w:color w:val="595858"/>
+          <w:sz w:val="23"/>
+          <w:szCs w:val="23"/>
+        </w:rPr>
+      </w:pPr>
+      <w:r>
+        <w:rPr>
+          <w:rFonts w:ascii="Arial" w:hAnsi="Arial" w:cs="Arial"/>
+          <w:color w:val="595858"/>
+          <w:sz w:val="23"/>
+          <w:szCs w:val="23"/>
+        </w:rPr>
+        <w:t xml:space="preserve">the model you choose, </w:t>
+      </w:r>
+    </w:p>
+    <w:p>
+      <w:pPr>
+        <w:pStyle w:val="NormalWeb"/>
+        <w:numPr>
+          <w:ilvl w:val="0"/>
+          <w:numId w:val="2"/>
+        </w:numPr>
+        <w:spacing w:before="0" w:beforeAutospacing="0" w:after="288" w:afterAutospacing="0" w:line="360" w:lineRule="atLeast"/>
+        <w:textAlignment w:val="baseline"/>
+        <w:rPr>
+          <w:rFonts w:ascii="Arial" w:hAnsi="Arial" w:cs="Arial"/>
+          <w:color w:val="595858"/>
+          <w:sz w:val="23"/>
+          <w:szCs w:val="23"/>
+        </w:rPr>
+      </w:pPr>
+      <w:r>
+        <w:rPr>
+          <w:rFonts w:ascii="Arial" w:hAnsi="Arial" w:cs="Arial"/>
+          <w:color w:val="595858"/>
+          <w:sz w:val="23"/>
+          <w:szCs w:val="23"/>
+        </w:rPr>
+        <w:t>the data you have available and</w:t>
+      </w:r>
+    </w:p>
+    <w:p>
+      <w:pPr>
+        <w:pStyle w:val="NormalWeb"/>
+        <w:numPr>
+          <w:ilvl w:val="0"/>
+          <w:numId w:val="2"/>
+        </w:numPr>
+        <w:spacing w:before="0" w:beforeAutospacing="0" w:after="288" w:afterAutospacing="0" w:line="360" w:lineRule="atLeast"/>
+        <w:textAlignment w:val="baseline"/>
+        <w:rPr>
+          <w:rFonts w:ascii="Arial" w:hAnsi="Arial" w:cs="Arial"/>
+          <w:color w:val="595858"/>
+          <w:sz w:val="23"/>
+          <w:szCs w:val="23"/>
+        </w:rPr>
+      </w:pPr>
+      <w:r>
+        <w:rPr>
+          <w:rFonts w:ascii="Arial" w:hAnsi="Arial" w:cs="Arial"/>
+          <w:color w:val="595858"/>
+          <w:sz w:val="23"/>
+          <w:szCs w:val="23"/>
+        </w:rPr>
+        <w:t xml:space="preserve"> the features you prepared. </w:t>
+      </w:r>
+    </w:p>
+    <w:p>
+      <w:pPr>
+        <w:pStyle w:val="NormalWeb"/>
+        <w:numPr>
+          <w:ilvl w:val="0"/>
+          <w:numId w:val="2"/>
+        </w:numPr>
+        <w:spacing w:before="0" w:beforeAutospacing="0" w:after="288" w:afterAutospacing="0" w:line="360" w:lineRule="atLeast"/>
+        <w:textAlignment w:val="baseline"/>
+        <w:rPr>
+          <w:rFonts w:ascii="Arial" w:hAnsi="Arial" w:cs="Arial"/>
+          <w:color w:val="595858"/>
+          <w:sz w:val="23"/>
+          <w:szCs w:val="23"/>
+        </w:rPr>
+      </w:pPr>
+      <w:r>
+        <w:rPr>
+          <w:rFonts w:ascii="Arial" w:hAnsi="Arial" w:cs="Arial"/>
+          <w:color w:val="595858"/>
+          <w:sz w:val="23"/>
+          <w:szCs w:val="23"/>
+        </w:rPr>
+        <w:t xml:space="preserve">Even your framing of the problem and </w:t>
+      </w:r>
+    </w:p>
+    <w:p>
+      <w:pPr>
+        <w:pStyle w:val="NormalWeb"/>
+        <w:numPr>
+          <w:ilvl w:val="0"/>
+          <w:numId w:val="2"/>
+        </w:numPr>
+        <w:spacing w:before="0" w:beforeAutospacing="0" w:after="288" w:afterAutospacing="0" w:line="360" w:lineRule="atLeast"/>
+        <w:textAlignment w:val="baseline"/>
+        <w:rPr>
+          <w:rFonts w:ascii="Arial" w:hAnsi="Arial" w:cs="Arial"/>
+          <w:color w:val="595858"/>
+          <w:sz w:val="23"/>
+          <w:szCs w:val="23"/>
+        </w:rPr>
+      </w:pPr>
+      <w:r>
+        <w:rPr>
+          <w:rFonts w:ascii="Arial" w:hAnsi="Arial" w:cs="Arial"/>
+          <w:color w:val="595858"/>
+          <w:sz w:val="23"/>
+          <w:szCs w:val="23"/>
+        </w:rPr>
+        <w:t>objective measures you’re using to estimate accuracy play a part.</w:t>
+      </w:r>
+    </w:p>
+    <w:p>
+      <w:pPr>
+        <w:ind w:firstLine="720"/>
+        <w:rPr>
+          <w:b/>
+        </w:rPr>
+      </w:pPr>
     </w:p>
     <w:p>
       <w:pPr>
@@ -111,9 +328,16 @@
         </w:rPr>
         <w:t>.</w:t>
       </w:r>
-    </w:p>
-    <w:p>
-      <w:pPr>
+      <w:bookmarkStart w:id="0" w:name="_GoBack"/>
+      <w:bookmarkEnd w:id="0"/>
+    </w:p>
+    <w:p>
+      <w:pPr>
+        <w:pStyle w:val="ListParagraph"/>
+        <w:numPr>
+          <w:ilvl w:val="0"/>
+          <w:numId w:val="3"/>
+        </w:numPr>
         <w:shd w:val="clear" w:color="auto" w:fill="FFFFFF"/>
         <w:spacing w:before="100" w:beforeAutospacing="1" w:after="100" w:afterAutospacing="1" w:line="240" w:lineRule="auto"/>
         <w:jc w:val="both"/>
@@ -140,6 +364,11 @@
     </w:p>
     <w:p>
       <w:pPr>
+        <w:pStyle w:val="ListParagraph"/>
+        <w:numPr>
+          <w:ilvl w:val="0"/>
+          <w:numId w:val="3"/>
+        </w:numPr>
         <w:shd w:val="clear" w:color="auto" w:fill="FFFFFF"/>
         <w:spacing w:before="100" w:beforeAutospacing="1" w:after="100" w:afterAutospacing="1" w:line="240" w:lineRule="auto"/>
         <w:jc w:val="both"/>
@@ -166,6 +395,11 @@
     </w:p>
     <w:p>
       <w:pPr>
+        <w:pStyle w:val="ListParagraph"/>
+        <w:numPr>
+          <w:ilvl w:val="0"/>
+          <w:numId w:val="4"/>
+        </w:numPr>
         <w:shd w:val="clear" w:color="auto" w:fill="FFFFFF"/>
         <w:spacing w:before="100" w:beforeAutospacing="1" w:after="100" w:afterAutospacing="1" w:line="240" w:lineRule="auto"/>
         <w:jc w:val="both"/>
@@ -178,35 +412,275 @@
           <w:color w:val="333333"/>
         </w:rPr>
       </w:pPr>
-    </w:p>
-    <w:p>
-      <w:pPr>
+      <w:r>
+        <w:rPr>
+          <w:rFonts w:ascii="Georgia" w:hAnsi="Georgia"/>
+          <w:b/>
+          <w:bCs/>
+          <w:i/>
+          <w:iCs/>
+          <w:color w:val="333333"/>
+        </w:rPr>
+        <w:t>Indicator</w:t>
+      </w:r>
+      <w:r>
+        <w:rPr>
+          <w:rFonts w:ascii="Georgia" w:hAnsi="Georgia"/>
+          <w:b/>
+          <w:bCs/>
+          <w:i/>
+          <w:iCs/>
+          <w:color w:val="333333"/>
+        </w:rPr>
+        <w:t xml:space="preserve"> </w:t>
+      </w:r>
+      <w:proofErr w:type="gramStart"/>
+      <w:r>
+        <w:rPr>
+          <w:rFonts w:ascii="Georgia" w:hAnsi="Georgia"/>
+          <w:b/>
+          <w:bCs/>
+          <w:i/>
+          <w:iCs/>
+          <w:color w:val="333333"/>
+        </w:rPr>
+        <w:t>features :</w:t>
+      </w:r>
+      <w:proofErr w:type="gramEnd"/>
+      <w:r>
+        <w:rPr>
+          <w:rFonts w:ascii="Georgia" w:hAnsi="Georgia"/>
+          <w:b/>
+          <w:bCs/>
+          <w:i/>
+          <w:iCs/>
+          <w:color w:val="333333"/>
+        </w:rPr>
+        <w:t xml:space="preserve"> Ex: </w:t>
+      </w:r>
+      <w:proofErr w:type="spellStart"/>
+      <w:r>
+        <w:rPr>
+          <w:rFonts w:ascii="Georgia" w:hAnsi="Georgia"/>
+          <w:bCs/>
+          <w:iCs/>
+          <w:color w:val="333333"/>
+        </w:rPr>
+        <w:t>age_cutoff</w:t>
+      </w:r>
+      <w:proofErr w:type="spellEnd"/>
+      <w:r>
+        <w:rPr>
+          <w:rFonts w:ascii="Georgia" w:hAnsi="Georgia"/>
+          <w:bCs/>
+          <w:iCs/>
+          <w:color w:val="333333"/>
+        </w:rPr>
+        <w:t xml:space="preserve">, </w:t>
+      </w:r>
+      <w:proofErr w:type="spellStart"/>
+      <w:r>
+        <w:rPr>
+          <w:rFonts w:ascii="Georgia" w:hAnsi="Georgia"/>
+          <w:bCs/>
+          <w:iCs/>
+          <w:color w:val="333333"/>
+        </w:rPr>
+        <w:t>n_bedrooms</w:t>
+      </w:r>
+      <w:proofErr w:type="spellEnd"/>
+      <w:r>
+        <w:rPr>
+          <w:rFonts w:ascii="Georgia" w:hAnsi="Georgia"/>
+          <w:bCs/>
+          <w:iCs/>
+          <w:color w:val="333333"/>
+        </w:rPr>
+        <w:t xml:space="preserve"> , weeks with holidays, festive weeks,</w:t>
+      </w:r>
+    </w:p>
+    <w:p>
+      <w:pPr>
+        <w:pStyle w:val="ListParagraph"/>
+        <w:numPr>
+          <w:ilvl w:val="0"/>
+          <w:numId w:val="4"/>
+        </w:numPr>
         <w:shd w:val="clear" w:color="auto" w:fill="FFFFFF"/>
         <w:spacing w:before="100" w:beforeAutospacing="1" w:after="100" w:afterAutospacing="1" w:line="240" w:lineRule="auto"/>
         <w:jc w:val="both"/>
         <w:rPr>
           <w:rFonts w:ascii="Georgia" w:hAnsi="Georgia"/>
-          <w:color w:val="333333"/>
-        </w:rPr>
-      </w:pPr>
-      <w:r>
-        <w:rPr>
-          <w:rFonts w:ascii="Georgia" w:hAnsi="Georgia"/>
-          <w:color w:val="333333"/>
-        </w:rPr>
-        <w:t>In error analysis I typically take observations that have been missclassified by the model and try to think about the why and look for insights that might lead to new ideas for features.</w:t>
-      </w:r>
-    </w:p>
-    <w:p>
-      <w:pPr>
+          <w:b/>
+          <w:bCs/>
+          <w:i/>
+          <w:iCs/>
+          <w:color w:val="333333"/>
+        </w:rPr>
+      </w:pPr>
+      <w:r>
+        <w:rPr>
+          <w:rFonts w:ascii="Georgia" w:hAnsi="Georgia"/>
+          <w:b/>
+          <w:bCs/>
+          <w:i/>
+          <w:iCs/>
+          <w:color w:val="333333"/>
+        </w:rPr>
+        <w:t xml:space="preserve">Interaction features: </w:t>
+      </w:r>
+      <w:r>
+        <w:rPr>
+          <w:rFonts w:ascii="Arial" w:hAnsi="Arial" w:cs="Arial"/>
+          <w:color w:val="333333"/>
+          <w:sz w:val="27"/>
+          <w:szCs w:val="27"/>
+          <w:shd w:val="clear" w:color="auto" w:fill="FFFFFF"/>
+        </w:rPr>
+        <w:t>highlighting interactions between two or more features.</w:t>
+      </w:r>
+      <w:r>
+        <w:rPr>
+          <w:rFonts w:ascii="Arial" w:hAnsi="Arial" w:cs="Arial"/>
+          <w:color w:val="333333"/>
+          <w:sz w:val="27"/>
+          <w:szCs w:val="27"/>
+          <w:shd w:val="clear" w:color="auto" w:fill="FFFFFF"/>
+        </w:rPr>
+        <w:t xml:space="preserve"> </w:t>
+      </w:r>
+      <w:r>
+        <w:rPr>
+          <w:rFonts w:ascii="Arial" w:hAnsi="Arial" w:cs="Arial"/>
+          <w:color w:val="333333"/>
+          <w:sz w:val="27"/>
+          <w:szCs w:val="27"/>
+          <w:shd w:val="clear" w:color="auto" w:fill="FFFFFF"/>
+        </w:rPr>
+        <w:t> some features can be combined to provide more information than they would as individuals.</w:t>
+      </w:r>
+    </w:p>
+    <w:p>
+      <w:pPr>
+        <w:pStyle w:val="ListParagraph"/>
+        <w:numPr>
+          <w:ilvl w:val="0"/>
+          <w:numId w:val="4"/>
+        </w:numPr>
         <w:shd w:val="clear" w:color="auto" w:fill="FFFFFF"/>
         <w:spacing w:before="100" w:beforeAutospacing="1" w:after="100" w:afterAutospacing="1" w:line="240" w:lineRule="auto"/>
         <w:jc w:val="both"/>
         <w:rPr>
           <w:rFonts w:ascii="Georgia" w:hAnsi="Georgia"/>
-          <w:color w:val="333333"/>
-        </w:rPr>
-      </w:pPr>
+          <w:bCs/>
+          <w:iCs/>
+          <w:color w:val="333333"/>
+        </w:rPr>
+      </w:pPr>
+      <w:r>
+        <w:rPr>
+          <w:rFonts w:ascii="Georgia" w:hAnsi="Georgia"/>
+          <w:b/>
+          <w:bCs/>
+          <w:i/>
+          <w:iCs/>
+          <w:color w:val="333333"/>
+        </w:rPr>
+        <w:t xml:space="preserve">Feature representation: </w:t>
+      </w:r>
+      <w:r>
+        <w:rPr>
+          <w:rFonts w:ascii="Georgia" w:hAnsi="Georgia"/>
+          <w:bCs/>
+          <w:iCs/>
+          <w:color w:val="333333"/>
+        </w:rPr>
+        <w:t xml:space="preserve">Date and time features: represent as week or months can help. Grouping sparse </w:t>
+      </w:r>
+      <w:proofErr w:type="gramStart"/>
+      <w:r>
+        <w:rPr>
+          <w:rFonts w:ascii="Georgia" w:hAnsi="Georgia"/>
+          <w:bCs/>
+          <w:iCs/>
+          <w:color w:val="333333"/>
+        </w:rPr>
+        <w:t>classes :</w:t>
+      </w:r>
+      <w:proofErr w:type="gramEnd"/>
+      <w:r>
+        <w:rPr>
+          <w:rFonts w:ascii="Georgia" w:hAnsi="Georgia"/>
+          <w:b/>
+          <w:bCs/>
+          <w:i/>
+          <w:iCs/>
+          <w:color w:val="333333"/>
+        </w:rPr>
+        <w:t xml:space="preserve"> </w:t>
+      </w:r>
+      <w:r>
+        <w:rPr>
+          <w:rFonts w:ascii="Georgia" w:hAnsi="Georgia"/>
+          <w:bCs/>
+          <w:iCs/>
+          <w:color w:val="333333"/>
+        </w:rPr>
+        <w:t>You can try grouping similar classes and then grouping the remaining ones into a single </w:t>
+      </w:r>
+      <w:r>
+        <w:rPr>
+          <w:rFonts w:ascii="Georgia" w:hAnsi="Georgia"/>
+          <w:bCs/>
+          <w:iCs/>
+          <w:color w:val="333333"/>
+        </w:rPr>
+        <w:t>"Other"</w:t>
+      </w:r>
+      <w:r>
+        <w:rPr>
+          <w:rFonts w:ascii="Georgia" w:hAnsi="Georgia"/>
+          <w:bCs/>
+          <w:iCs/>
+          <w:color w:val="333333"/>
+        </w:rPr>
+        <w:t> class</w:t>
+      </w:r>
+      <w:r>
+        <w:rPr>
+          <w:rFonts w:ascii="Georgia" w:hAnsi="Georgia"/>
+          <w:bCs/>
+          <w:iCs/>
+          <w:color w:val="333333"/>
+        </w:rPr>
+        <w:t xml:space="preserve"> </w:t>
+      </w:r>
+      <w:r>
+        <w:rPr>
+          <w:rFonts w:ascii="Georgia" w:hAnsi="Georgia"/>
+          <w:bCs/>
+          <w:iCs/>
+          <w:color w:val="333333"/>
+        </w:rPr>
+        <w:t> Depending on your machine learning implementation, you may need to manually transform categorical features into dummy variables. You should always do this </w:t>
+      </w:r>
+      <w:r>
+        <w:rPr>
+          <w:rFonts w:ascii="Georgia" w:hAnsi="Georgia"/>
+          <w:bCs/>
+          <w:i/>
+        </w:rPr>
+        <w:t>after</w:t>
+      </w:r>
+      <w:r>
+        <w:rPr>
+          <w:rFonts w:ascii="Georgia" w:hAnsi="Georgia"/>
+          <w:bCs/>
+          <w:iCs/>
+          <w:color w:val="333333"/>
+        </w:rPr>
+        <w:t> grouping sparse classes.</w:t>
+      </w:r>
     </w:p>
     <w:p>
       <w:pPr>
@@ -215,6 +689,10 @@
         <w:jc w:val="both"/>
         <w:rPr>
           <w:rFonts w:ascii="Georgia" w:hAnsi="Georgia"/>
+          <w:b/>
+          <w:bCs/>
+          <w:i/>
+          <w:iCs/>
           <w:color w:val="333333"/>
         </w:rPr>
       </w:pPr>
@@ -226,9 +704,47 @@
         <w:jc w:val="both"/>
         <w:rPr>
           <w:rFonts w:ascii="Georgia" w:hAnsi="Georgia"/>
-          <w:color w:val="333333"/>
-        </w:rPr>
-      </w:pPr>
+          <w:b/>
+          <w:bCs/>
+          <w:i/>
+          <w:iCs/>
+          <w:color w:val="333333"/>
+        </w:rPr>
+      </w:pPr>
+      <w:r>
+        <w:rPr>
+          <w:rFonts w:ascii="Helvetica" w:hAnsi="Helvetica" w:cs="Helvetica"/>
+          <w:color w:val="555555"/>
+          <w:sz w:val="23"/>
+          <w:szCs w:val="23"/>
+          <w:shd w:val="clear" w:color="auto" w:fill="FFFFFF"/>
+        </w:rPr>
+        <w:t>More complex predictive modeling algorithms perform feature importance and selection internally while constructing their model. Some examples include MARS, </w:t>
+      </w:r>
+      <w:hyperlink r:id="rId5" w:anchor="Variable_importance" w:history="1">
+        <w:r>
+          <w:rPr>
+            <w:rStyle w:val="Hyperlink"/>
+            <w:rFonts w:ascii="Helvetica" w:hAnsi="Helvetica" w:cs="Helvetica"/>
+            <w:color w:val="428BCA"/>
+            <w:sz w:val="23"/>
+            <w:szCs w:val="23"/>
+            <w:bdr w:val="none" w:sz="0" w:space="0" w:color="auto" w:frame="1"/>
+            <w:shd w:val="clear" w:color="auto" w:fill="FFFFFF"/>
+          </w:rPr>
+          <w:t>Random Forest</w:t>
+        </w:r>
+      </w:hyperlink>
+      <w:r>
+        <w:rPr>
+          <w:rFonts w:ascii="Helvetica" w:hAnsi="Helvetica" w:cs="Helvetica"/>
+          <w:color w:val="555555"/>
+          <w:sz w:val="23"/>
+          <w:szCs w:val="23"/>
+          <w:shd w:val="clear" w:color="auto" w:fill="FFFFFF"/>
+        </w:rPr>
+        <w:t> and Gradient Boosted Machines. These models can also report on the variable importance determined during the model preparation process</w:t>
+      </w:r>
     </w:p>
     <w:p>
       <w:pPr>
@@ -237,16 +753,13 @@
         <w:jc w:val="both"/>
         <w:rPr>
           <w:rFonts w:ascii="Georgia" w:hAnsi="Georgia"/>
-          <w:color w:val="333333"/>
-        </w:rPr>
-      </w:pPr>
-      <w:r>
-        <w:rPr>
-          <w:rFonts w:ascii="Georgia" w:hAnsi="Georgia"/>
-          <w:color w:val="333333"/>
-        </w:rPr>
-        <w:t>Refrences:</w:t>
-      </w:r>
+          <w:b/>
+          <w:bCs/>
+          <w:i/>
+          <w:iCs/>
+          <w:color w:val="333333"/>
+        </w:rPr>
+      </w:pPr>
     </w:p>
     <w:p>
       <w:pPr>
@@ -254,13 +767,134 @@
         <w:spacing w:before="100" w:beforeAutospacing="1" w:after="100" w:afterAutospacing="1" w:line="240" w:lineRule="auto"/>
         <w:jc w:val="both"/>
         <w:rPr>
+          <w:rFonts w:ascii="Georgia" w:hAnsi="Georgia"/>
+          <w:color w:val="333333"/>
+        </w:rPr>
+      </w:pPr>
+      <w:r>
+        <w:rPr>
+          <w:rFonts w:ascii="Georgia" w:hAnsi="Georgia"/>
+          <w:color w:val="333333"/>
+        </w:rPr>
+        <w:t xml:space="preserve">In error analysis I typically take observations that have been </w:t>
+      </w:r>
+      <w:proofErr w:type="spellStart"/>
+      <w:r>
+        <w:rPr>
+          <w:rFonts w:ascii="Georgia" w:hAnsi="Georgia"/>
+          <w:color w:val="333333"/>
+        </w:rPr>
+        <w:t>missclassified</w:t>
+      </w:r>
+      <w:proofErr w:type="spellEnd"/>
+      <w:r>
+        <w:rPr>
+          <w:rFonts w:ascii="Georgia" w:hAnsi="Georgia"/>
+          <w:color w:val="333333"/>
+        </w:rPr>
+        <w:t xml:space="preserve"> by the model and try to think about the why and look for insights that might lead to new ideas for features.</w:t>
+      </w:r>
+    </w:p>
+    <w:p>
+      <w:pPr>
+        <w:shd w:val="clear" w:color="auto" w:fill="FFFFFF"/>
+        <w:spacing w:before="100" w:beforeAutospacing="1" w:after="100" w:afterAutospacing="1" w:line="240" w:lineRule="auto"/>
+        <w:jc w:val="both"/>
+        <w:rPr>
+          <w:rFonts w:ascii="Georgia" w:hAnsi="Georgia"/>
+          <w:color w:val="333333"/>
+        </w:rPr>
+      </w:pPr>
+    </w:p>
+    <w:p>
+      <w:pPr>
+        <w:shd w:val="clear" w:color="auto" w:fill="FFFFFF"/>
+        <w:spacing w:before="100" w:beforeAutospacing="1" w:after="100" w:afterAutospacing="1" w:line="240" w:lineRule="auto"/>
+        <w:jc w:val="both"/>
+        <w:rPr>
+          <w:rFonts w:ascii="Georgia" w:hAnsi="Georgia"/>
+          <w:color w:val="333333"/>
+        </w:rPr>
+      </w:pPr>
+    </w:p>
+    <w:p>
+      <w:pPr>
+        <w:shd w:val="clear" w:color="auto" w:fill="FFFFFF"/>
+        <w:spacing w:before="100" w:beforeAutospacing="1" w:after="100" w:afterAutospacing="1" w:line="240" w:lineRule="auto"/>
+        <w:jc w:val="both"/>
+        <w:rPr>
+          <w:rFonts w:ascii="Georgia" w:hAnsi="Georgia"/>
+          <w:color w:val="333333"/>
+        </w:rPr>
+      </w:pPr>
+    </w:p>
+    <w:p>
+      <w:pPr>
+        <w:shd w:val="clear" w:color="auto" w:fill="FFFFFF"/>
+        <w:spacing w:before="100" w:beforeAutospacing="1" w:after="100" w:afterAutospacing="1" w:line="240" w:lineRule="auto"/>
+        <w:jc w:val="both"/>
+        <w:rPr>
+          <w:rFonts w:ascii="Georgia" w:hAnsi="Georgia"/>
+          <w:color w:val="333333"/>
+        </w:rPr>
+      </w:pPr>
+      <w:proofErr w:type="spellStart"/>
+      <w:r>
+        <w:rPr>
+          <w:rFonts w:ascii="Georgia" w:hAnsi="Georgia"/>
+          <w:color w:val="333333"/>
+        </w:rPr>
+        <w:t>Refrences</w:t>
+      </w:r>
+      <w:proofErr w:type="spellEnd"/>
+      <w:r>
+        <w:rPr>
+          <w:rFonts w:ascii="Georgia" w:hAnsi="Georgia"/>
+          <w:color w:val="333333"/>
+        </w:rPr>
+        <w:t>:</w:t>
+      </w:r>
+    </w:p>
+    <w:p>
+      <w:pPr>
+        <w:shd w:val="clear" w:color="auto" w:fill="FFFFFF"/>
+        <w:spacing w:before="100" w:beforeAutospacing="1" w:after="100" w:afterAutospacing="1" w:line="240" w:lineRule="auto"/>
+        <w:jc w:val="both"/>
+        <w:rPr>
+          <w:rFonts w:ascii="Georgia" w:hAnsi="Georgia"/>
+          <w:color w:val="333333"/>
+        </w:rPr>
+      </w:pPr>
+      <w:hyperlink r:id="rId6" w:history="1">
+        <w:r>
+          <w:rPr>
+            <w:rStyle w:val="Hyperlink"/>
+            <w:rFonts w:ascii="Georgia" w:hAnsi="Georgia"/>
+          </w:rPr>
+          <w:t>https://machinelearningmastery.com/discover-feature-engineering-how-to-engineer-features-and-how-to-get-good-at-it/</w:t>
+        </w:r>
+      </w:hyperlink>
+      <w:r>
+        <w:rPr>
+          <w:rFonts w:ascii="Georgia" w:hAnsi="Georgia"/>
+          <w:color w:val="333333"/>
+        </w:rPr>
+        <w:t xml:space="preserve">   (Highly recommended)</w:t>
+      </w:r>
+    </w:p>
+    <w:p>
+      <w:pPr>
+        <w:shd w:val="clear" w:color="auto" w:fill="FFFFFF"/>
+        <w:spacing w:before="100" w:beforeAutospacing="1" w:after="100" w:afterAutospacing="1" w:line="240" w:lineRule="auto"/>
+        <w:jc w:val="both"/>
+        <w:rPr>
           <w:rFonts w:ascii="Arial" w:eastAsia="Times New Roman" w:hAnsi="Arial" w:cs="Arial"/>
           <w:color w:val="595858"/>
           <w:sz w:val="23"/>
           <w:szCs w:val="23"/>
         </w:rPr>
       </w:pPr>
-      <w:hyperlink r:id="rId5" w:history="1">
+      <w:hyperlink r:id="rId7" w:history="1">
         <w:r>
           <w:rPr>
             <w:rStyle w:val="Hyperlink"/>
@@ -280,8 +914,6 @@
         </w:rPr>
         <w:t xml:space="preserve"> </w:t>
       </w:r>
-      <w:bookmarkStart w:id="0" w:name="_GoBack"/>
-      <w:bookmarkEnd w:id="0"/>
     </w:p>
     <w:p>
       <w:pPr>
@@ -319,6 +951,95 @@
 <file path=word/numbering.xml><?xml version="1.0" encoding="utf-8"?>
 <w:numbering xmlns:wpc="http://schemas.microsoft.com/office/word/2010/wordprocessingCanvas" xmlns:cx="http://schemas.microsoft.com/office/drawing/2014/chartex" xmlns:cx1="http://schemas.microsoft.com/office/drawing/2015/9/8/chartex" xmlns:mc="http://schemas.openxmlformats.org/markup-compatibility/2006" xmlns:o="urn:schemas-microsoft-com:office:office" xmlns:r="http://schemas.openxmlformats.org/officeDocument/2006/relationships" xmlns:m="http://schemas.openxmlformats.org/officeDocument/2006/math" xmlns:v="urn:schemas-microsoft-com:vml" xmlns:wp14="http://schemas.microsoft.com/office/word/2010/wordprocessingDrawing" xmlns:wp="http://schemas.openxmlformats.org/drawingml/2006/wordprocessingDrawing" xmlns:w10="urn:schemas-microsoft-com:office:word" xmlns:w="http://schemas.openxmlformats.org/wordprocessingml/2006/main" xmlns:w14="http://schemas.microsoft.com/office/word/2010/wordml" xmlns:w15="http://schemas.microsoft.com/office/word/2012/wordml" xmlns:w16se="http://schemas.microsoft.com/office/word/2015/wordml/symex" xmlns:wpg="http://schemas.microsoft.com/office/word/2010/wordprocessingGroup" xmlns:wpi="http://schemas.microsoft.com/office/word/2010/wordprocessingInk" xmlns:wne="http://schemas.microsoft.com/office/word/2006/wordml" xmlns:wps="http://schemas.microsoft.com/office/word/2010/wordprocessingShape" mc:Ignorable="w14 w15 w16se wp14">
   <w:abstractNum w:abstractNumId="0" w15:restartNumberingAfterBreak="0">
+    <w:nsid w:val="2FA62B1E"/>
+    <w:multiLevelType w:val="hybridMultilevel"/>
+    <w:tmpl w:val="F724DA1E"/>
+    <w:lvl w:ilvl="0" w:tplc="04090019">
+      <w:start w:val="1"/>
+      <w:numFmt w:val="lowerLetter"/>
+      <w:lvlText w:val="%1."/>
+      <w:lvlJc w:val="left"/>
+      <w:pPr>
+        <w:ind w:left="720" w:hanging="360"/>
+      </w:pPr>
+      <w:rPr>
+        <w:rFonts w:hint="default"/>
+      </w:rPr>
+    </w:lvl>
+    <w:lvl w:ilvl="1" w:tplc="04090019" w:tentative="1">
+      <w:start w:val="1"/>
+      <w:numFmt w:val="lowerLetter"/>
+      <w:lvlText w:val="%2."/>
+      <w:lvlJc w:val="left"/>
+      <w:pPr>
+        <w:ind w:left="1440" w:hanging="360"/>
+      </w:pPr>
+    </w:lvl>
+    <w:lvl w:ilvl="2" w:tplc="0409001B" w:tentative="1">
+      <w:start w:val="1"/>
+      <w:numFmt w:val="lowerRoman"/>
+      <w:lvlText w:val="%3."/>
+      <w:lvlJc w:val="right"/>
+      <w:pPr>
+        <w:ind w:left="2160" w:hanging="180"/>
+      </w:pPr>
+    </w:lvl>
+    <w:lvl w:ilvl="3" w:tplc="0409000F" w:tentative="1">
+      <w:start w:val="1"/>
+      <w:numFmt w:val="decimal"/>
+      <w:lvlText w:val="%4."/>
+      <w:lvlJc w:val="left"/>
+      <w:pPr>
+        <w:ind w:left="2880" w:hanging="360"/>
+      </w:pPr>
+    </w:lvl>
+    <w:lvl w:ilvl="4" w:tplc="04090019" w:tentative="1">
+      <w:start w:val="1"/>
+      <w:numFmt w:val="lowerLetter"/>
+      <w:lvlText w:val="%5."/>
+      <w:lvlJc w:val="left"/>
+      <w:pPr>
+        <w:ind w:left="3600" w:hanging="360"/>
+      </w:pPr>
+    </w:lvl>
+    <w:lvl w:ilvl="5" w:tplc="0409001B" w:tentative="1">
+      <w:start w:val="1"/>
+      <w:numFmt w:val="lowerRoman"/>
+      <w:lvlText w:val="%6."/>
+      <w:lvlJc w:val="right"/>
+      <w:pPr>
+        <w:ind w:left="4320" w:hanging="180"/>
+      </w:pPr>
+    </w:lvl>
+    <w:lvl w:ilvl="6" w:tplc="0409000F" w:tentative="1">
+      <w:start w:val="1"/>
+      <w:numFmt w:val="decimal"/>
+      <w:lvlText w:val="%7."/>
+      <w:lvlJc w:val="left"/>
+      <w:pPr>
+        <w:ind w:left="5040" w:hanging="360"/>
+      </w:pPr>
+    </w:lvl>
+    <w:lvl w:ilvl="7" w:tplc="04090019" w:tentative="1">
+      <w:start w:val="1"/>
+      <w:numFmt w:val="lowerLetter"/>
+      <w:lvlText w:val="%8."/>
+      <w:lvlJc w:val="left"/>
+      <w:pPr>
+        <w:ind w:left="5760" w:hanging="360"/>
+      </w:pPr>
+    </w:lvl>
+    <w:lvl w:ilvl="8" w:tplc="0409001B" w:tentative="1">
+      <w:start w:val="1"/>
+      <w:numFmt w:val="lowerRoman"/>
+      <w:lvlText w:val="%9."/>
+      <w:lvlJc w:val="right"/>
+      <w:pPr>
+        <w:ind w:left="6480" w:hanging="180"/>
+      </w:pPr>
+    </w:lvl>
+  </w:abstractNum>
+  <w:abstractNum w:abstractNumId="1" w15:restartNumberingAfterBreak="0">
     <w:nsid w:val="3C3323A7"/>
     <w:multiLevelType w:val="multilevel"/>
     <w:tmpl w:val="F5B48364"/>
@@ -467,7 +1188,194 @@
       </w:rPr>
     </w:lvl>
   </w:abstractNum>
+  <w:abstractNum w:abstractNumId="2" w15:restartNumberingAfterBreak="0">
+    <w:nsid w:val="3F992230"/>
+    <w:multiLevelType w:val="hybridMultilevel"/>
+    <w:tmpl w:val="5EC67038"/>
+    <w:lvl w:ilvl="0" w:tplc="0409000F">
+      <w:start w:val="1"/>
+      <w:numFmt w:val="decimal"/>
+      <w:lvlText w:val="%1."/>
+      <w:lvlJc w:val="left"/>
+      <w:pPr>
+        <w:ind w:left="720" w:hanging="360"/>
+      </w:pPr>
+      <w:rPr>
+        <w:rFonts w:hint="default"/>
+      </w:rPr>
+    </w:lvl>
+    <w:lvl w:ilvl="1" w:tplc="04090019" w:tentative="1">
+      <w:start w:val="1"/>
+      <w:numFmt w:val="lowerLetter"/>
+      <w:lvlText w:val="%2."/>
+      <w:lvlJc w:val="left"/>
+      <w:pPr>
+        <w:ind w:left="1440" w:hanging="360"/>
+      </w:pPr>
+    </w:lvl>
+    <w:lvl w:ilvl="2" w:tplc="0409001B" w:tentative="1">
+      <w:start w:val="1"/>
+      <w:numFmt w:val="lowerRoman"/>
+      <w:lvlText w:val="%3."/>
+      <w:lvlJc w:val="right"/>
+      <w:pPr>
+        <w:ind w:left="2160" w:hanging="180"/>
+      </w:pPr>
+    </w:lvl>
+    <w:lvl w:ilvl="3" w:tplc="0409000F" w:tentative="1">
+      <w:start w:val="1"/>
+      <w:numFmt w:val="decimal"/>
+      <w:lvlText w:val="%4."/>
+      <w:lvlJc w:val="left"/>
+      <w:pPr>
+        <w:ind w:left="2880" w:hanging="360"/>
+      </w:pPr>
+    </w:lvl>
+    <w:lvl w:ilvl="4" w:tplc="04090019" w:tentative="1">
+      <w:start w:val="1"/>
+      <w:numFmt w:val="lowerLetter"/>
+      <w:lvlText w:val="%5."/>
+      <w:lvlJc w:val="left"/>
+      <w:pPr>
+        <w:ind w:left="3600" w:hanging="360"/>
+      </w:pPr>
+    </w:lvl>
+    <w:lvl w:ilvl="5" w:tplc="0409001B" w:tentative="1">
+      <w:start w:val="1"/>
+      <w:numFmt w:val="lowerRoman"/>
+      <w:lvlText w:val="%6."/>
+      <w:lvlJc w:val="right"/>
+      <w:pPr>
+        <w:ind w:left="4320" w:hanging="180"/>
+      </w:pPr>
+    </w:lvl>
+    <w:lvl w:ilvl="6" w:tplc="0409000F" w:tentative="1">
+      <w:start w:val="1"/>
+      <w:numFmt w:val="decimal"/>
+      <w:lvlText w:val="%7."/>
+      <w:lvlJc w:val="left"/>
+      <w:pPr>
+        <w:ind w:left="5040" w:hanging="360"/>
+      </w:pPr>
+    </w:lvl>
+    <w:lvl w:ilvl="7" w:tplc="04090019" w:tentative="1">
+      <w:start w:val="1"/>
+      <w:numFmt w:val="lowerLetter"/>
+      <w:lvlText w:val="%8."/>
+      <w:lvlJc w:val="left"/>
+      <w:pPr>
+        <w:ind w:left="5760" w:hanging="360"/>
+      </w:pPr>
+    </w:lvl>
+    <w:lvl w:ilvl="8" w:tplc="0409001B" w:tentative="1">
+      <w:start w:val="1"/>
+      <w:numFmt w:val="lowerRoman"/>
+      <w:lvlText w:val="%9."/>
+      <w:lvlJc w:val="right"/>
+      <w:pPr>
+        <w:ind w:left="6480" w:hanging="180"/>
+      </w:pPr>
+    </w:lvl>
+  </w:abstractNum>
+  <w:abstractNum w:abstractNumId="3" w15:restartNumberingAfterBreak="0">
+    <w:nsid w:val="41010F30"/>
+    <w:multiLevelType w:val="hybridMultilevel"/>
+    <w:tmpl w:val="0F9047F4"/>
+    <w:lvl w:ilvl="0" w:tplc="04090019">
+      <w:start w:val="1"/>
+      <w:numFmt w:val="lowerLetter"/>
+      <w:lvlText w:val="%1."/>
+      <w:lvlJc w:val="left"/>
+      <w:pPr>
+        <w:ind w:left="720" w:hanging="360"/>
+      </w:pPr>
+      <w:rPr>
+        <w:rFonts w:hint="default"/>
+      </w:rPr>
+    </w:lvl>
+    <w:lvl w:ilvl="1" w:tplc="04090019" w:tentative="1">
+      <w:start w:val="1"/>
+      <w:numFmt w:val="lowerLetter"/>
+      <w:lvlText w:val="%2."/>
+      <w:lvlJc w:val="left"/>
+      <w:pPr>
+        <w:ind w:left="1440" w:hanging="360"/>
+      </w:pPr>
+    </w:lvl>
+    <w:lvl w:ilvl="2" w:tplc="0409001B" w:tentative="1">
+      <w:start w:val="1"/>
+      <w:numFmt w:val="lowerRoman"/>
+      <w:lvlText w:val="%3."/>
+      <w:lvlJc w:val="right"/>
+      <w:pPr>
+        <w:ind w:left="2160" w:hanging="180"/>
+      </w:pPr>
+    </w:lvl>
+    <w:lvl w:ilvl="3" w:tplc="0409000F" w:tentative="1">
+      <w:start w:val="1"/>
+      <w:numFmt w:val="decimal"/>
+      <w:lvlText w:val="%4."/>
+      <w:lvlJc w:val="left"/>
+      <w:pPr>
+        <w:ind w:left="2880" w:hanging="360"/>
+      </w:pPr>
+    </w:lvl>
+    <w:lvl w:ilvl="4" w:tplc="04090019" w:tentative="1">
+      <w:start w:val="1"/>
+      <w:numFmt w:val="lowerLetter"/>
+      <w:lvlText w:val="%5."/>
+      <w:lvlJc w:val="left"/>
+      <w:pPr>
+        <w:ind w:left="3600" w:hanging="360"/>
+      </w:pPr>
+    </w:lvl>
+    <w:lvl w:ilvl="5" w:tplc="0409001B" w:tentative="1">
+      <w:start w:val="1"/>
+      <w:numFmt w:val="lowerRoman"/>
+      <w:lvlText w:val="%6."/>
+      <w:lvlJc w:val="right"/>
+      <w:pPr>
+        <w:ind w:left="4320" w:hanging="180"/>
+      </w:pPr>
+    </w:lvl>
+    <w:lvl w:ilvl="6" w:tplc="0409000F" w:tentative="1">
+      <w:start w:val="1"/>
+      <w:numFmt w:val="decimal"/>
+      <w:lvlText w:val="%7."/>
+      <w:lvlJc w:val="left"/>
+      <w:pPr>
+        <w:ind w:left="5040" w:hanging="360"/>
+      </w:pPr>
+    </w:lvl>
+    <w:lvl w:ilvl="7" w:tplc="04090019" w:tentative="1">
+      <w:start w:val="1"/>
+      <w:numFmt w:val="lowerLetter"/>
+      <w:lvlText w:val="%8."/>
+      <w:lvlJc w:val="left"/>
+      <w:pPr>
+        <w:ind w:left="5760" w:hanging="360"/>
+      </w:pPr>
+    </w:lvl>
+    <w:lvl w:ilvl="8" w:tplc="0409001B" w:tentative="1">
+      <w:start w:val="1"/>
+      <w:numFmt w:val="lowerRoman"/>
+      <w:lvlText w:val="%9."/>
+      <w:lvlJc w:val="right"/>
+      <w:pPr>
+        <w:ind w:left="6480" w:hanging="180"/>
+      </w:pPr>
+    </w:lvl>
+  </w:abstractNum>
   <w:num w:numId="1">
+    <w:abstractNumId w:val="1"/>
+  </w:num>
+  <w:num w:numId="2">
+    <w:abstractNumId w:val="2"/>
+  </w:num>
+  <w:num w:numId="3">
+    <w:abstractNumId w:val="3"/>
+  </w:num>
+  <w:num w:numId="4">
     <w:abstractNumId w:val="0"/>
   </w:num>
 </w:numbering>
@@ -867,6 +1775,45 @@
     <w:name w:val="Normal"/>
     <w:qFormat/>
   </w:style>
+  <w:style w:type="paragraph" w:styleId="Heading1">
+    <w:name w:val="heading 1"/>
+    <w:basedOn w:val="Normal"/>
+    <w:link w:val="Heading1Char"/>
+    <w:uiPriority w:val="9"/>
+    <w:qFormat/>
+    <w:rsid w:val="002B65D4"/>
+    <w:pPr>
+      <w:spacing w:before="100" w:beforeAutospacing="1" w:after="100" w:afterAutospacing="1" w:line="240" w:lineRule="auto"/>
+      <w:outlineLvl w:val="0"/>
+    </w:pPr>
+    <w:rPr>
+      <w:rFonts w:ascii="Times New Roman" w:eastAsia="Times New Roman" w:hAnsi="Times New Roman" w:cs="Times New Roman"/>
+      <w:b/>
+      <w:bCs/>
+      <w:kern w:val="36"/>
+      <w:sz w:val="48"/>
+      <w:szCs w:val="48"/>
+    </w:rPr>
+  </w:style>
+  <w:style w:type="paragraph" w:styleId="Heading2">
+    <w:name w:val="heading 2"/>
+    <w:basedOn w:val="Normal"/>
+    <w:link w:val="Heading2Char"/>
+    <w:uiPriority w:val="9"/>
+    <w:qFormat/>
+    <w:rsid w:val="002B65D4"/>
+    <w:pPr>
+      <w:spacing w:before="100" w:beforeAutospacing="1" w:after="100" w:afterAutospacing="1" w:line="240" w:lineRule="auto"/>
+      <w:outlineLvl w:val="1"/>
+    </w:pPr>
+    <w:rPr>
+      <w:rFonts w:ascii="Times New Roman" w:eastAsia="Times New Roman" w:hAnsi="Times New Roman" w:cs="Times New Roman"/>
+      <w:b/>
+      <w:bCs/>
+      <w:sz w:val="36"/>
+      <w:szCs w:val="36"/>
+    </w:rPr>
+  </w:style>
   <w:style w:type="character" w:default="1" w:styleId="DefaultParagraphFont">
     <w:name w:val="Default Paragraph Font"/>
     <w:uiPriority w:val="1"/>
@@ -903,6 +1850,111 @@
     <w:rPr>
       <w:color w:val="0563C1" w:themeColor="hyperlink"/>
       <w:u w:val="single"/>
+    </w:rPr>
+  </w:style>
+  <w:style w:type="character" w:customStyle="1" w:styleId="Heading1Char">
+    <w:name w:val="Heading 1 Char"/>
+    <w:basedOn w:val="DefaultParagraphFont"/>
+    <w:link w:val="Heading1"/>
+    <w:uiPriority w:val="9"/>
+    <w:rsid w:val="002B65D4"/>
+    <w:rPr>
+      <w:rFonts w:ascii="Times New Roman" w:eastAsia="Times New Roman" w:hAnsi="Times New Roman" w:cs="Times New Roman"/>
+      <w:b/>
+      <w:bCs/>
+      <w:kern w:val="36"/>
+      <w:sz w:val="48"/>
+      <w:szCs w:val="48"/>
+    </w:rPr>
+  </w:style>
+  <w:style w:type="character" w:customStyle="1" w:styleId="Heading2Char">
+    <w:name w:val="Heading 2 Char"/>
+    <w:basedOn w:val="DefaultParagraphFont"/>
+    <w:link w:val="Heading2"/>
+    <w:uiPriority w:val="9"/>
+    <w:rsid w:val="002B65D4"/>
+    <w:rPr>
+      <w:rFonts w:ascii="Times New Roman" w:eastAsia="Times New Roman" w:hAnsi="Times New Roman" w:cs="Times New Roman"/>
+      <w:b/>
+      <w:bCs/>
+      <w:sz w:val="36"/>
+      <w:szCs w:val="36"/>
+    </w:rPr>
+  </w:style>
+  <w:style w:type="character" w:customStyle="1" w:styleId="small">
+    <w:name w:val="small"/>
+    <w:basedOn w:val="DefaultParagraphFont"/>
+    <w:rsid w:val="002B65D4"/>
+  </w:style>
+  <w:style w:type="character" w:customStyle="1" w:styleId="fn">
+    <w:name w:val="fn"/>
+    <w:basedOn w:val="DefaultParagraphFont"/>
+    <w:rsid w:val="002B65D4"/>
+  </w:style>
+  <w:style w:type="character" w:customStyle="1" w:styleId="categories">
+    <w:name w:val="categories"/>
+    <w:basedOn w:val="DefaultParagraphFont"/>
+    <w:rsid w:val="002B65D4"/>
+  </w:style>
+  <w:style w:type="character" w:customStyle="1" w:styleId="simplesocialtxt">
+    <w:name w:val="simplesocialtxt"/>
+    <w:basedOn w:val="DefaultParagraphFont"/>
+    <w:rsid w:val="002B65D4"/>
+  </w:style>
+  <w:style w:type="paragraph" w:styleId="NormalWeb">
+    <w:name w:val="Normal (Web)"/>
+    <w:basedOn w:val="Normal"/>
+    <w:uiPriority w:val="99"/>
+    <w:semiHidden/>
+    <w:unhideWhenUsed/>
+    <w:rsid w:val="002B65D4"/>
+    <w:pPr>
+      <w:spacing w:before="100" w:beforeAutospacing="1" w:after="100" w:afterAutospacing="1" w:line="240" w:lineRule="auto"/>
+    </w:pPr>
+    <w:rPr>
+      <w:rFonts w:ascii="Times New Roman" w:eastAsia="Times New Roman" w:hAnsi="Times New Roman" w:cs="Times New Roman"/>
+      <w:sz w:val="24"/>
+      <w:szCs w:val="24"/>
+    </w:rPr>
+  </w:style>
+  <w:style w:type="paragraph" w:customStyle="1" w:styleId="wp-caption-text">
+    <w:name w:val="wp-caption-text"/>
+    <w:basedOn w:val="Normal"/>
+    <w:rsid w:val="002B65D4"/>
+    <w:pPr>
+      <w:spacing w:before="100" w:beforeAutospacing="1" w:after="100" w:afterAutospacing="1" w:line="240" w:lineRule="auto"/>
+    </w:pPr>
+    <w:rPr>
+      <w:rFonts w:ascii="Times New Roman" w:eastAsia="Times New Roman" w:hAnsi="Times New Roman" w:cs="Times New Roman"/>
+      <w:sz w:val="24"/>
+      <w:szCs w:val="24"/>
+    </w:rPr>
+  </w:style>
+  <w:style w:type="paragraph" w:styleId="ListParagraph">
+    <w:name w:val="List Paragraph"/>
+    <w:basedOn w:val="Normal"/>
+    <w:uiPriority w:val="34"/>
+    <w:qFormat/>
+    <w:rsid w:val="002245E5"/>
+    <w:pPr>
+      <w:ind w:left="720"/>
+      <w:contextualSpacing/>
+    </w:pPr>
+  </w:style>
+  <w:style w:type="character" w:customStyle="1" w:styleId="crayon-s">
+    <w:name w:val="crayon-s"/>
+    <w:basedOn w:val="DefaultParagraphFont"/>
+    <w:rsid w:val="002245E5"/>
+  </w:style>
+  <w:style w:type="character" w:styleId="Emphasis">
+    <w:name w:val="Emphasis"/>
+    <w:basedOn w:val="DefaultParagraphFont"/>
+    <w:uiPriority w:val="20"/>
+    <w:qFormat/>
+    <w:rsid w:val="0075497E"/>
+    <w:rPr>
+      <w:i/>
+      <w:iCs/>
     </w:rPr>
   </w:style>
 </w:styles>

</xml_diff>